<commit_message>
Priemera parte de la sesión 3 termindada
</commit_message>
<xml_diff>
--- a/Sesion03/Memoria Sesion03.docx
+++ b/Sesion03/Memoria Sesion03.docx
@@ -128,6 +128,51 @@
         </w:drawing>
       </w:r>
     </w:p>
+    <w:p/>
+    <w:p>
+      <w:r>
+        <w:rPr>
+          <w:noProof/>
+        </w:rPr>
+        <w:lastRenderedPageBreak/>
+        <w:drawing>
+          <wp:inline distT="0" distB="0" distL="0" distR="0" wp14:anchorId="6CF0FF5D" wp14:editId="3B803CD2">
+            <wp:extent cx="5400040" cy="1882775"/>
+            <wp:effectExtent l="0" t="0" r="0" b="3175"/>
+            <wp:docPr id="4" name="Imagen 4" descr="Captura de pantalla de computadora&#10;&#10;Descripción generada automáticamente"/>
+            <wp:cNvGraphicFramePr>
+              <a:graphicFrameLocks xmlns:a="http://schemas.openxmlformats.org/drawingml/2006/main" noChangeAspect="1"/>
+            </wp:cNvGraphicFramePr>
+            <a:graphic xmlns:a="http://schemas.openxmlformats.org/drawingml/2006/main">
+              <a:graphicData uri="http://schemas.openxmlformats.org/drawingml/2006/picture">
+                <pic:pic xmlns:pic="http://schemas.openxmlformats.org/drawingml/2006/picture">
+                  <pic:nvPicPr>
+                    <pic:cNvPr id="4" name="Imagen 4" descr="Captura de pantalla de computadora&#10;&#10;Descripción generada automáticamente"/>
+                    <pic:cNvPicPr/>
+                  </pic:nvPicPr>
+                  <pic:blipFill>
+                    <a:blip r:embed="rId7"/>
+                    <a:stretch>
+                      <a:fillRect/>
+                    </a:stretch>
+                  </pic:blipFill>
+                  <pic:spPr>
+                    <a:xfrm>
+                      <a:off x="0" y="0"/>
+                      <a:ext cx="5400040" cy="1882775"/>
+                    </a:xfrm>
+                    <a:prstGeom prst="rect">
+                      <a:avLst/>
+                    </a:prstGeom>
+                  </pic:spPr>
+                </pic:pic>
+              </a:graphicData>
+            </a:graphic>
+          </wp:inline>
+        </w:drawing>
+      </w:r>
+    </w:p>
+    <w:p/>
     <w:p>
       <w:pPr>
         <w:rPr>

</xml_diff>

<commit_message>
Diseño interfaz personalización Práctica 03 hecho
</commit_message>
<xml_diff>
--- a/Sesion03/Memoria Sesion03.docx
+++ b/Sesion03/Memoria Sesion03.docx
@@ -174,11 +174,46 @@
     </w:p>
     <w:p/>
     <w:p>
-      <w:pPr>
+      <w:r>
         <w:rPr>
-          <w:u w:val="single"/>
+          <w:noProof/>
         </w:rPr>
-      </w:pPr>
+        <w:drawing>
+          <wp:inline distT="0" distB="0" distL="0" distR="0" wp14:anchorId="2CEEBAA8" wp14:editId="23E42895">
+            <wp:extent cx="5400040" cy="2685415"/>
+            <wp:effectExtent l="0" t="0" r="0" b="635"/>
+            <wp:docPr id="5" name="Imagen 5" descr="Interfaz de usuario gráfica&#10;&#10;Descripción generada automáticamente"/>
+            <wp:cNvGraphicFramePr>
+              <a:graphicFrameLocks xmlns:a="http://schemas.openxmlformats.org/drawingml/2006/main" noChangeAspect="1"/>
+            </wp:cNvGraphicFramePr>
+            <a:graphic xmlns:a="http://schemas.openxmlformats.org/drawingml/2006/main">
+              <a:graphicData uri="http://schemas.openxmlformats.org/drawingml/2006/picture">
+                <pic:pic xmlns:pic="http://schemas.openxmlformats.org/drawingml/2006/picture">
+                  <pic:nvPicPr>
+                    <pic:cNvPr id="5" name="Imagen 5" descr="Interfaz de usuario gráfica&#10;&#10;Descripción generada automáticamente"/>
+                    <pic:cNvPicPr/>
+                  </pic:nvPicPr>
+                  <pic:blipFill>
+                    <a:blip r:embed="rId8"/>
+                    <a:stretch>
+                      <a:fillRect/>
+                    </a:stretch>
+                  </pic:blipFill>
+                  <pic:spPr>
+                    <a:xfrm>
+                      <a:off x="0" y="0"/>
+                      <a:ext cx="5400040" cy="2685415"/>
+                    </a:xfrm>
+                    <a:prstGeom prst="rect">
+                      <a:avLst/>
+                    </a:prstGeom>
+                  </pic:spPr>
+                </pic:pic>
+              </a:graphicData>
+            </a:graphic>
+          </wp:inline>
+        </w:drawing>
+      </w:r>
     </w:p>
     <w:sectPr>
       <w:pgSz w:w="11906" w:h="16838"/>

</xml_diff>

<commit_message>
Hecho hasta la pagina 39 de la sesión03
</commit_message>
<xml_diff>
--- a/Sesion03/Memoria Sesion03.docx
+++ b/Sesion03/Memoria Sesion03.docx
@@ -203,6 +203,94 @@
                     <a:xfrm>
                       <a:off x="0" y="0"/>
                       <a:ext cx="5400040" cy="2685415"/>
+                    </a:xfrm>
+                    <a:prstGeom prst="rect">
+                      <a:avLst/>
+                    </a:prstGeom>
+                  </pic:spPr>
+                </pic:pic>
+              </a:graphicData>
+            </a:graphic>
+          </wp:inline>
+        </w:drawing>
+      </w:r>
+    </w:p>
+    <w:p>
+      <w:r>
+        <w:rPr>
+          <w:noProof/>
+        </w:rPr>
+        <w:lastRenderedPageBreak/>
+        <w:drawing>
+          <wp:inline distT="0" distB="0" distL="0" distR="0" wp14:anchorId="119029B4" wp14:editId="629CA199">
+            <wp:extent cx="4848225" cy="6067425"/>
+            <wp:effectExtent l="0" t="0" r="9525" b="9525"/>
+            <wp:docPr id="6" name="Imagen 6" descr="Imagen que contiene Interfaz de usuario gráfica&#10;&#10;Descripción generada automáticamente"/>
+            <wp:cNvGraphicFramePr>
+              <a:graphicFrameLocks xmlns:a="http://schemas.openxmlformats.org/drawingml/2006/main" noChangeAspect="1"/>
+            </wp:cNvGraphicFramePr>
+            <a:graphic xmlns:a="http://schemas.openxmlformats.org/drawingml/2006/main">
+              <a:graphicData uri="http://schemas.openxmlformats.org/drawingml/2006/picture">
+                <pic:pic xmlns:pic="http://schemas.openxmlformats.org/drawingml/2006/picture">
+                  <pic:nvPicPr>
+                    <pic:cNvPr id="6" name="Imagen 6" descr="Imagen que contiene Interfaz de usuario gráfica&#10;&#10;Descripción generada automáticamente"/>
+                    <pic:cNvPicPr/>
+                  </pic:nvPicPr>
+                  <pic:blipFill>
+                    <a:blip r:embed="rId9"/>
+                    <a:stretch>
+                      <a:fillRect/>
+                    </a:stretch>
+                  </pic:blipFill>
+                  <pic:spPr>
+                    <a:xfrm>
+                      <a:off x="0" y="0"/>
+                      <a:ext cx="4848225" cy="6067425"/>
+                    </a:xfrm>
+                    <a:prstGeom prst="rect">
+                      <a:avLst/>
+                    </a:prstGeom>
+                  </pic:spPr>
+                </pic:pic>
+              </a:graphicData>
+            </a:graphic>
+          </wp:inline>
+        </w:drawing>
+      </w:r>
+    </w:p>
+    <w:p>
+      <w:pPr>
+        <w:jc w:val="center"/>
+      </w:pPr>
+      <w:r>
+        <w:rPr>
+          <w:noProof/>
+        </w:rPr>
+        <w:drawing>
+          <wp:inline distT="0" distB="0" distL="0" distR="0" wp14:anchorId="00C74114" wp14:editId="77184E04">
+            <wp:extent cx="2209800" cy="1533525"/>
+            <wp:effectExtent l="0" t="0" r="0" b="9525"/>
+            <wp:docPr id="7" name="Imagen 7" descr="Interfaz de usuario gráfica, Texto, Aplicación&#10;&#10;Descripción generada automáticamente"/>
+            <wp:cNvGraphicFramePr>
+              <a:graphicFrameLocks xmlns:a="http://schemas.openxmlformats.org/drawingml/2006/main" noChangeAspect="1"/>
+            </wp:cNvGraphicFramePr>
+            <a:graphic xmlns:a="http://schemas.openxmlformats.org/drawingml/2006/main">
+              <a:graphicData uri="http://schemas.openxmlformats.org/drawingml/2006/picture">
+                <pic:pic xmlns:pic="http://schemas.openxmlformats.org/drawingml/2006/picture">
+                  <pic:nvPicPr>
+                    <pic:cNvPr id="7" name="Imagen 7" descr="Interfaz de usuario gráfica, Texto, Aplicación&#10;&#10;Descripción generada automáticamente"/>
+                    <pic:cNvPicPr/>
+                  </pic:nvPicPr>
+                  <pic:blipFill>
+                    <a:blip r:embed="rId10"/>
+                    <a:stretch>
+                      <a:fillRect/>
+                    </a:stretch>
+                  </pic:blipFill>
+                  <pic:spPr>
+                    <a:xfrm>
+                      <a:off x="0" y="0"/>
+                      <a:ext cx="2209800" cy="1533525"/>
                     </a:xfrm>
                     <a:prstGeom prst="rect">
                       <a:avLst/>

</xml_diff>

<commit_message>
Segunda parte de la practica terminada a falta de aplidaciones
</commit_message>
<xml_diff>
--- a/Sesion03/Memoria Sesion03.docx
+++ b/Sesion03/Memoria Sesion03.docx
@@ -264,6 +264,92 @@
         </w:rPr>
         <w:lastRenderedPageBreak/>
         <w:drawing>
+          <wp:inline distT="0" distB="0" distL="0" distR="0" wp14:anchorId="11F72BAF" wp14:editId="5CC7A0DF">
+            <wp:extent cx="5400040" cy="3827145"/>
+            <wp:effectExtent l="0" t="0" r="0" b="1905"/>
+            <wp:docPr id="9" name="Imagen 9" descr="Interfaz de usuario gráfica, Sitio web&#10;&#10;Descripción generada automáticamente"/>
+            <wp:cNvGraphicFramePr>
+              <a:graphicFrameLocks xmlns:a="http://schemas.openxmlformats.org/drawingml/2006/main" noChangeAspect="1"/>
+            </wp:cNvGraphicFramePr>
+            <a:graphic xmlns:a="http://schemas.openxmlformats.org/drawingml/2006/main">
+              <a:graphicData uri="http://schemas.openxmlformats.org/drawingml/2006/picture">
+                <pic:pic xmlns:pic="http://schemas.openxmlformats.org/drawingml/2006/picture">
+                  <pic:nvPicPr>
+                    <pic:cNvPr id="9" name="Imagen 9" descr="Interfaz de usuario gráfica, Sitio web&#10;&#10;Descripción generada automáticamente"/>
+                    <pic:cNvPicPr/>
+                  </pic:nvPicPr>
+                  <pic:blipFill>
+                    <a:blip r:embed="rId10"/>
+                    <a:stretch>
+                      <a:fillRect/>
+                    </a:stretch>
+                  </pic:blipFill>
+                  <pic:spPr>
+                    <a:xfrm>
+                      <a:off x="0" y="0"/>
+                      <a:ext cx="5400040" cy="3827145"/>
+                    </a:xfrm>
+                    <a:prstGeom prst="rect">
+                      <a:avLst/>
+                    </a:prstGeom>
+                  </pic:spPr>
+                </pic:pic>
+              </a:graphicData>
+            </a:graphic>
+          </wp:inline>
+        </w:drawing>
+      </w:r>
+    </w:p>
+    <w:p>
+      <w:r>
+        <w:rPr>
+          <w:noProof/>
+        </w:rPr>
+        <w:lastRenderedPageBreak/>
+        <w:drawing>
+          <wp:inline distT="0" distB="0" distL="0" distR="0" wp14:anchorId="12548EE4" wp14:editId="50FA7E1E">
+            <wp:extent cx="4772025" cy="5905500"/>
+            <wp:effectExtent l="0" t="0" r="9525" b="0"/>
+            <wp:docPr id="10" name="Imagen 10" descr="Imagen que contiene Interfaz de usuario gráfica&#10;&#10;Descripción generada automáticamente"/>
+            <wp:cNvGraphicFramePr>
+              <a:graphicFrameLocks xmlns:a="http://schemas.openxmlformats.org/drawingml/2006/main" noChangeAspect="1"/>
+            </wp:cNvGraphicFramePr>
+            <a:graphic xmlns:a="http://schemas.openxmlformats.org/drawingml/2006/main">
+              <a:graphicData uri="http://schemas.openxmlformats.org/drawingml/2006/picture">
+                <pic:pic xmlns:pic="http://schemas.openxmlformats.org/drawingml/2006/picture">
+                  <pic:nvPicPr>
+                    <pic:cNvPr id="10" name="Imagen 10" descr="Imagen que contiene Interfaz de usuario gráfica&#10;&#10;Descripción generada automáticamente"/>
+                    <pic:cNvPicPr/>
+                  </pic:nvPicPr>
+                  <pic:blipFill>
+                    <a:blip r:embed="rId11"/>
+                    <a:stretch>
+                      <a:fillRect/>
+                    </a:stretch>
+                  </pic:blipFill>
+                  <pic:spPr>
+                    <a:xfrm>
+                      <a:off x="0" y="0"/>
+                      <a:ext cx="4772025" cy="5905500"/>
+                    </a:xfrm>
+                    <a:prstGeom prst="rect">
+                      <a:avLst/>
+                    </a:prstGeom>
+                  </pic:spPr>
+                </pic:pic>
+              </a:graphicData>
+            </a:graphic>
+          </wp:inline>
+        </w:drawing>
+      </w:r>
+    </w:p>
+    <w:p>
+      <w:r>
+        <w:rPr>
+          <w:noProof/>
+        </w:rPr>
+        <w:lastRenderedPageBreak/>
+        <w:drawing>
           <wp:inline distT="0" distB="0" distL="0" distR="0" wp14:anchorId="119029B4" wp14:editId="629CA199">
             <wp:extent cx="4848225" cy="6067425"/>
             <wp:effectExtent l="0" t="0" r="9525" b="9525"/>
@@ -279,7 +365,7 @@
                     <pic:cNvPicPr/>
                   </pic:nvPicPr>
                   <pic:blipFill>
-                    <a:blip r:embed="rId10"/>
+                    <a:blip r:embed="rId12"/>
                     <a:stretch>
                       <a:fillRect/>
                     </a:stretch>
@@ -324,7 +410,7 @@
                     <pic:cNvPicPr/>
                   </pic:nvPicPr>
                   <pic:blipFill>
-                    <a:blip r:embed="rId11"/>
+                    <a:blip r:embed="rId13"/>
                     <a:stretch>
                       <a:fillRect/>
                     </a:stretch>

</xml_diff>